<commit_message>
Updating final PDF and PDF with erros
</commit_message>
<xml_diff>
--- a/Documentos SAIPRO/Documentos Finais/DOC Monografia/Monografia-v8.docx
+++ b/Documentos SAIPRO/Documentos Finais/DOC Monografia/Monografia-v8.docx
@@ -1,6 +1,6 @@
 
 <file path=word/document.xml><?xml version="1.0" encoding="utf-8"?>
-<w:document xmlns:wpc="http://schemas.microsoft.com/office/word/2010/wordprocessingCanvas" xmlns:mc="http://schemas.openxmlformats.org/markup-compatibility/2006" xmlns:o="urn:schemas-microsoft-com:office:office" xmlns:r="http://schemas.openxmlformats.org/officeDocument/2006/relationships" xmlns:m="http://schemas.openxmlformats.org/officeDocument/2006/math" xmlns:v="urn:schemas-microsoft-com:vml" xmlns:wp14="http://schemas.microsoft.com/office/word/2010/wordprocessingDrawing" xmlns:wp="http://schemas.openxmlformats.org/drawingml/2006/wordprocessingDrawing" xmlns:w10="urn:schemas-microsoft-com:office:word" xmlns:w="http://schemas.openxmlformats.org/wordprocessingml/2006/main" xmlns:w14="http://schemas.microsoft.com/office/word/2010/wordml" xmlns:w15="http://schemas.microsoft.com/office/word/2012/wordml" xmlns:wpg="http://schemas.microsoft.com/office/word/2010/wordprocessingGroup" xmlns:wpi="http://schemas.microsoft.com/office/word/2010/wordprocessingInk" xmlns:wne="http://schemas.microsoft.com/office/word/2006/wordml" xmlns:wps="http://schemas.microsoft.com/office/word/2010/wordprocessingShape" mc:Ignorable="w14 w15 wp14">
+<w:document xmlns:wpc="http://schemas.microsoft.com/office/word/2010/wordprocessingCanvas" xmlns:cx="http://schemas.microsoft.com/office/drawing/2014/chartex" xmlns:cx1="http://schemas.microsoft.com/office/drawing/2015/9/8/chartex" xmlns:cx2="http://schemas.microsoft.com/office/drawing/2015/10/21/chartex" xmlns:cx3="http://schemas.microsoft.com/office/drawing/2016/5/9/chartex" xmlns:cx4="http://schemas.microsoft.com/office/drawing/2016/5/10/chartex" xmlns:cx5="http://schemas.microsoft.com/office/drawing/2016/5/11/chartex" xmlns:cx6="http://schemas.microsoft.com/office/drawing/2016/5/12/chartex" xmlns:cx7="http://schemas.microsoft.com/office/drawing/2016/5/13/chartex" xmlns:cx8="http://schemas.microsoft.com/office/drawing/2016/5/14/chartex" xmlns:mc="http://schemas.openxmlformats.org/markup-compatibility/2006" xmlns:aink="http://schemas.microsoft.com/office/drawing/2016/ink" xmlns:am3d="http://schemas.microsoft.com/office/drawing/2017/model3d" xmlns:o="urn:schemas-microsoft-com:office:office" xmlns:r="http://schemas.openxmlformats.org/officeDocument/2006/relationships" xmlns:m="http://schemas.openxmlformats.org/officeDocument/2006/math" xmlns:v="urn:schemas-microsoft-com:vml" xmlns:wp14="http://schemas.microsoft.com/office/word/2010/wordprocessingDrawing" xmlns:wp="http://schemas.openxmlformats.org/drawingml/2006/wordprocessingDrawing" xmlns:w10="urn:schemas-microsoft-com:office:word" xmlns:w="http://schemas.openxmlformats.org/wordprocessingml/2006/main" xmlns:w14="http://schemas.microsoft.com/office/word/2010/wordml" xmlns:w15="http://schemas.microsoft.com/office/word/2012/wordml" xmlns:w16cid="http://schemas.microsoft.com/office/word/2016/wordml/cid" xmlns:w16se="http://schemas.microsoft.com/office/word/2015/wordml/symex" xmlns:wpg="http://schemas.microsoft.com/office/word/2010/wordprocessingGroup" xmlns:wpi="http://schemas.microsoft.com/office/word/2010/wordprocessingInk" xmlns:wne="http://schemas.microsoft.com/office/word/2006/wordml" xmlns:wps="http://schemas.microsoft.com/office/word/2010/wordprocessingShape" mc:Ignorable="w14 w15 w16se w16cid wp14">
   <w:body>
     <w:p>
       <w:pPr>
@@ -552,7 +552,19 @@
         <w:rPr>
           <w:lang w:val="en-US"/>
         </w:rPr>
-        <w:t>Often used by dental professionals in daily life, panoramic radiographs have a certain degree of difficulty in the diagnosis of certain diseases, due to the overlap and shadows found in the examination. The use of digital image processing to filter out some of the patterns of these diseases together with artificial intelligence for analysis may be an alternative to compensate for such deficiency, but today professionals use the technology only for administrative tasks and patient management control. The research problem addressed is related to the fact that because panoramic radiography is a two-dimensional examination of a three-dimensional body several factors can contribute to some diseases being not accurately diagnosed. Thus, this work presents how we can unite artificial intelligence with digital image processing in order to give greater support to the professionals' decision making at the time of diagnosis, by identifying and analyzing the characteristic patterns found in these exams. In order to extract information from the anomalies to generate a knowledge machine a prototype was developed with the ability to obtain standards and also to point out points of attention in the exams for the professionals, being a second opinion for them. The expected results with this research are to reduce the difficulty in the diagnosis of diseases that make it difficult to see them in panoramic radiographs, thus contributing to the dental professionals have a greater decision support and thus increase the quality in the diagnosis of the patients.</w:t>
+        <w:t xml:space="preserve">Often used by dental professionals in daily life, panoramic radiographs have a certain degree of difficulty in the diagnosis of certain diseases, due to the </w:t>
+      </w:r>
+      <w:r>
+        <w:rPr>
+          <w:lang w:val="en-US"/>
+        </w:rPr>
+        <w:t xml:space="preserve">occlusion </w:t>
+      </w:r>
+      <w:r>
+        <w:rPr>
+          <w:lang w:val="en-US"/>
+        </w:rPr>
+        <w:t>and shadows found in the examination. The use of digital image processing to filter out some of the patterns of these diseases together with artificial intelligence for analysis may be an alternative to compensate for such deficiency, but today professionals use the technology only for administrative tasks and patient management control. The research problem addressed is related to the fact that because panoramic radiography is a two-dimensional examination of a three-dimensional body several factors can contribute to some diseases being not accurately diagnosed. Thus, this work presents how we can unite artificial intelligence with digital image processing in order to give greater support to the professionals' decision making at the time of diagnosis, by identifying and analyzing the characteristic patterns found in these exams. In order to extract information from the anomalies to generate a knowledge machine a prototype was developed with the ability to obtain standards and also to point out points of attention in the exams for the professionals, being a second opinion for them. The expected results with this research are to reduce the difficulty in the diagnosis of diseases that make it difficult to see them in panoramic radiographs, thus contributing to the dental professionals have a greater decision support and thus increase the quality in the diagnosis of the patients.</w:t>
       </w:r>
     </w:p>
     <w:p>
@@ -672,7 +684,10 @@
             <w:spacing w:line="360" w:lineRule="auto"/>
           </w:pPr>
           <w:r>
-            <w:t>Sumário</w:t>
+            <w:t>S</w:t>
+          </w:r>
+          <w:r>
+            <w:t>UMÁRO</w:t>
           </w:r>
         </w:p>
         <w:p>
@@ -5255,7 +5270,18 @@
         </w:rPr>
       </w:pPr>
       <w:r>
-        <w:t>Desta forma, uma alternativa para compensar esta carência de ferramentas de alta tecnologia na área odontológica e também de ajudar os especialistas na tomada de decisão de um diagnóstico, utilizando radiografias panorâmicas, é prover os profissionais de soluções inovadoras que consigam ajudar nas decisões a serem tomadas e no cuidado terapêutico, aumentando a confiança e a qualidade do diagnóstico para os pacientes (</w:t>
+        <w:t xml:space="preserve">Desta forma, uma alternativa para compensar esta carência de ferramentas </w:t>
+      </w:r>
+      <w:proofErr w:type="spellStart"/>
+      <w:r>
+        <w:t>tecnologi</w:t>
+      </w:r>
+      <w:r>
+        <w:t>cas</w:t>
+      </w:r>
+      <w:proofErr w:type="spellEnd"/>
+      <w:r>
+        <w:t xml:space="preserve"> na área odontológica e também de ajudar os especialistas na tomada de decisão de um diagnóstico, utilizando radiografias panorâmicas, é prover os profissionais de soluções inovadoras que consigam ajudar nas decisões a serem tomadas e no cuidado terapêutico, aumentando a confiança e a qualidade do diagnóstico para os pacientes (</w:t>
       </w:r>
       <w:r>
         <w:rPr>
@@ -5272,7 +5298,7 @@
         <w:ind w:firstLine="708"/>
       </w:pPr>
       <w:r>
-        <w:t xml:space="preserve">Assim, a análise feita em radiografias através do processamento digital de imagens unida com o reconhecimento de padrões, através de inteligência artificial, tem sido uma ferramenta muito eficiente na melhoria da detecção e na classificação de lesões dos pacientes, indicando como pode ser bastante promissor a utilização de sistemas que possam indicar um diagnóstico automatizado do paciente ao profissional (DE AZEVEDO-MARQUES, 2001). </w:t>
+        <w:t xml:space="preserve">Assim, a análise feita em radiografias através do processamento digital de imagens unida com o reconhecimento de padrões tem sido uma ferramenta muito eficiente na melhoria da detecção e na classificação de lesões dos pacientes, indicando como pode ser bastante promissor a utilização de sistemas que possam indicar um diagnóstico automatizado do paciente ao profissional (DE AZEVEDO-MARQUES, 2001). </w:t>
       </w:r>
     </w:p>
     <w:p>
@@ -5307,11 +5333,9 @@
       <w:r>
         <w:t>É neste contexto que emerge a questão central desta pesquisa: É possível diminuir a dificuldade no diagnóstico em radiografias panorâmicas?</w:t>
       </w:r>
-    </w:p>
-    <w:p>
-      <w:pPr>
-        <w:ind w:firstLine="708"/>
-      </w:pPr>
+      <w:r>
+        <w:t xml:space="preserve"> </w:t>
+      </w:r>
       <w:r>
         <w:t>As respostas a esta questão giram em torno de como podemos unir o processamento digital de imagens com a inteligência artificial, afim de dar um maior apoio à tomada de decisão dos profissionais utilizando radiografias panorâmicas.</w:t>
       </w:r>
@@ -5621,7 +5645,13 @@
     </w:p>
     <w:p>
       <w:r>
-        <w:t>Esta pesquisa relaciona-se com o desenvolvimento e a utilização de uma ferramenta de alta tecnologia nos diagnósticos feitos pelos profissionais odontológicos e apoia-se na identificação e análise de padrões de doenças que possuam certo grau de dificuldade de visualização em radiografias panorâmicas.</w:t>
+        <w:t xml:space="preserve">Esta pesquisa relaciona-se com o desenvolvimento e a utilização de uma ferramenta </w:t>
+      </w:r>
+      <w:r>
+        <w:t xml:space="preserve">tecnológica </w:t>
+      </w:r>
+      <w:r>
+        <w:t>nos diagnósticos feitos pelos profissionais odontológicos e apoia-se na identificação e análise de padrões de doenças que possuam certo grau de dificuldade de visualização em radiografias panorâmicas.</w:t>
       </w:r>
     </w:p>
     <w:p>
@@ -5709,6 +5739,9 @@
     <w:p>
       <w:r>
         <w:t>Cada etapa, por sua vez, está organizada em uma série de procedimentos, os quais constituem o caminho para sua realização e efetivação de seus resultados asseada nos seus resultados preliminares.</w:t>
+      </w:r>
+      <w:r>
+        <w:t xml:space="preserve"> </w:t>
       </w:r>
     </w:p>
     <w:p>
@@ -6147,7 +6180,19 @@
         <w:t xml:space="preserve"> e utilizamos diversos recursos do Processamento Digital de Imagens</w:t>
       </w:r>
       <w:r>
-        <w:t>. Alguns conceitos de processamento digital de imagens serão apresentados para o leitor uma melhor compreensão desta pesquisa.</w:t>
+        <w:t xml:space="preserve">. Alguns conceitos de processamento digital de imagens serão apresentados </w:t>
+      </w:r>
+      <w:r>
+        <w:t xml:space="preserve">nas subseções a seguir </w:t>
+      </w:r>
+      <w:r>
+        <w:t>para uma melhor compreensão desta pesquisa</w:t>
+      </w:r>
+      <w:r>
+        <w:t xml:space="preserve"> por parte do leitor</w:t>
+      </w:r>
+      <w:r>
+        <w:t>.</w:t>
       </w:r>
     </w:p>
     <w:p>
@@ -6174,11 +6219,11 @@
     </w:p>
     <w:p>
       <w:r>
-        <w:t xml:space="preserve">A principal questão da morfologia matemática se trata de decompor uma classe de operadores morfológicos utilizando operadores usuais de conjuntos como união, intersecção e complemento, sendo que dentre estes operadores podemos destacar </w:t>
+        <w:t xml:space="preserve">A principal questão da morfologia matemática se trata de decompor uma classe de operadores morfológicos utilizando operadores usuais de conjuntos como união, </w:t>
       </w:r>
       <w:r>
         <w:lastRenderedPageBreak/>
-        <w:t xml:space="preserve">os dois pilares que são a dilatação e a erosão, pois estes utilizam propriedades de adição e de subtração de </w:t>
+        <w:t xml:space="preserve">intersecção e complemento, sendo que dentre estes operadores podemos destacar os dois pilares que são a dilatação e a erosão, pois estes utilizam propriedades de adição e de subtração de </w:t>
       </w:r>
       <w:proofErr w:type="spellStart"/>
       <w:r>
@@ -6349,6 +6394,7 @@
         <w:jc w:val="center"/>
       </w:pPr>
       <w:r>
+        <w:lastRenderedPageBreak/>
         <w:t>Acesso em ago. 2017.</w:t>
       </w:r>
     </w:p>
@@ -6357,7 +6403,6 @@
         <w:ind w:firstLine="0"/>
       </w:pPr>
       <w:r>
-        <w:lastRenderedPageBreak/>
         <w:tab/>
         <w:t xml:space="preserve">A dilatação é usada nas </w:t>
       </w:r>
@@ -6394,7 +6439,25 @@
     </w:p>
     <w:p>
       <w:r>
-        <w:t>A segmentação de imagens dentro do processamento digital de imagens se dá através da subdivisão de uma imagem dentre suas próprias partes baseada em alguma característica para que seja feita algum tipo de análise. Para efetuar a segmentação são utilizadas imagens em níveis de cinza, ou seja, a imagem é representada em um conjunto de números que vai de 0 a 255, sendo que cada equivale a um pixel da imagem e mostra um nível de cinza. Todas as técnicas utilizadas se baseiam em duas propriedades que podemos observar nos níveis de cinza: descontinuidade e similaridade (NEVES, 2008), porém não existe um método único que seja capaz de realizar a segmentação de todos os tipos de imagem (DE ALBUQUERQUE, 2000).</w:t>
+        <w:t xml:space="preserve">A segmentação de imagens dentro do processamento digital de imagens se dá através da subdivisão de uma imagem dentre suas próprias partes baseada em alguma característica para que seja feita algum tipo de análise. </w:t>
+      </w:r>
+      <w:r>
+        <w:t>A segmentação propriamente dite não necessita ser feita em níveis de cinza porém n</w:t>
+      </w:r>
+      <w:r>
+        <w:t>est</w:t>
+      </w:r>
+      <w:r>
+        <w:t>a pesquisa efetuamos</w:t>
+      </w:r>
+      <w:r>
+        <w:t xml:space="preserve"> a segmentação </w:t>
+      </w:r>
+      <w:r>
+        <w:t xml:space="preserve">utilizando </w:t>
+      </w:r>
+      <w:r>
+        <w:t>imagens em níveis de cinza, ou seja, a imagem é representada em um conjunto de números que vai de 0 a 255, sendo que cada equivale a um pixel da imagem e mostra um nível de cinza. Todas as técnicas utilizadas se baseiam em duas propriedades que podemos observar nos níveis de cinza: descontinuidade e similaridade (NEVES, 2008), porém não existe um método único que seja capaz de realizar a segmentação de todos os tipos de imagem (DE ALBUQUERQUE, 2000).</w:t>
       </w:r>
     </w:p>
     <w:p>
@@ -6402,7 +6465,13 @@
         <w:t xml:space="preserve">A segmentação das </w:t>
       </w:r>
       <w:r>
-        <w:t xml:space="preserve">imagens e utilizada para extrair regiões de interesse da imagem afim de facilitar a aplicação de filtros e de posteriormente fazer a análise destas imagens. </w:t>
+        <w:t xml:space="preserve">imagens </w:t>
+      </w:r>
+      <w:r>
+        <w:t>é</w:t>
+      </w:r>
+      <w:r>
+        <w:t xml:space="preserve"> utilizada para extrair regiões de interesse da imagem afim de facilitar a aplicação de filtros e de posteriormente fazer a análise destas imagens. </w:t>
       </w:r>
     </w:p>
     <w:p>
@@ -6437,11 +6506,11 @@
     </w:p>
     <w:p>
       <w:r>
-        <w:t xml:space="preserve">Ainda utilizando este tipo de segmentação pode se obter resultados melhores utilizando algumas das técnicas de suavização da imagem, sendo que estas podem reduzir ruídos nas imagens, porém este processo pode comprometer a precisão da técnica, pois deixará a imagem com as bordas espalhadas e com isso a espessura da borda irá aumentar, dificultando a sua localização. Diante destes fatores desenvolver </w:t>
+        <w:t xml:space="preserve">Ainda utilizando este tipo de segmentação pode se obter resultados melhores utilizando algumas das técnicas de suavização da imagem, sendo que estas podem reduzir ruídos nas imagens, porém este processo pode comprometer a precisão da </w:t>
       </w:r>
       <w:r>
         <w:lastRenderedPageBreak/>
-        <w:t>um algoritmo que consigo localizar com precisão bordas em contextos diferentes é uma tarefa muito difícil sendo que há diversas contribuição no meio científico para detectores de borda para várias áreas (NUNES, 2007).</w:t>
+        <w:t>técnica, pois deixará a imagem com as bordas espalhadas e com isso a espessura da borda irá aumentar, dificultando a sua localização. Diante destes fatores desenvolver um algoritmo que consigo localizar com precisão bordas em contextos diferentes é uma tarefa muito difícil sendo que há diversas contribuição no meio científico para detectores de borda para várias áreas (NUNES, 2007).</w:t>
       </w:r>
     </w:p>
     <w:p>
@@ -6463,7 +6532,13 @@
     </w:p>
     <w:p>
       <w:r>
-        <w:t xml:space="preserve">O filtro de Canny é muito utilizado por diversos pesquisadores e se baseia em duas etapas principais, a etapa de detecção e localização. Na primeira etapa é realizado um processo de suavização utilizando o filtro Gaussiano para que seja retirado qualquer eventual ruído que a imagem possa ter e logo após é calculada a intensidade da borda e sua direção em cada pixel da imagem suavizada (DO VALE, 2002). </w:t>
+        <w:t xml:space="preserve">O filtro de Canny é muito utilizado por diversos pesquisadores e se baseia em duas etapas principais, a etapa de detecção e localização. Na </w:t>
+      </w:r>
+      <w:r>
+        <w:t>primeira etapa de processamento de imagens foi realizado o pré-processamento</w:t>
+      </w:r>
+      <w:r>
+        <w:t xml:space="preserve"> de suavização utilizando o filtro Gaussiano para que seja retirado qualquer eventual ruído que a imagem possa ter e logo após é calculada a intensidade da borda e sua direção em cada pixel da imagem suavizada (DO VALE, 2002). </w:t>
       </w:r>
     </w:p>
     <w:p>
@@ -6473,7 +6548,7 @@
     </w:p>
     <w:p>
       <w:r>
-        <w:t xml:space="preserve">Já na segunda etapa é aonde ocorre a identificação de quais os pixels poderão ser a borda, sendo que estes são identificados utilizando um processo de afinamento que é chamado de non-maximal </w:t>
+        <w:t xml:space="preserve">Já na segunda etapa é onde ocorre a identificação de quais os pixels poderão ser a borda, sendo que estes são identificados utilizando um processo de afinamento que é chamado de non-maximal </w:t>
       </w:r>
       <w:proofErr w:type="spellStart"/>
       <w:r>
@@ -6572,6 +6647,7 @@
         <w:ind w:firstLine="0"/>
       </w:pPr>
       <w:r>
+        <w:lastRenderedPageBreak/>
         <w:tab/>
         <w:t xml:space="preserve">Utilizamos o filtro de Canny para destacarmos as regiões com anomalias e extrairmos dados sobre seus contornos e propriedades. </w:t>
       </w:r>
@@ -6583,7 +6659,6 @@
       <w:bookmarkStart w:id="55" w:name="_Toc491569120"/>
       <w:bookmarkStart w:id="56" w:name="_Toc496695752"/>
       <w:r>
-        <w:lastRenderedPageBreak/>
         <w:t>Histogramas</w:t>
       </w:r>
       <w:bookmarkEnd w:id="55"/>
@@ -6591,7 +6666,24 @@
     </w:p>
     <w:p>
       <w:r>
-        <w:t>Muito conhecidos por serem ferramentas de grande aplicação prática no processamento digital de imagens, os histogramas são muito utilizados para melhorar a definição de uma imagem, para facilitar a compreensão dela e também para a segmentação da mesma (MARENGONI, 2009). Um histograma é determinado pelos valores de intensidade dos pixels, sendo que pode ser de extrema utilidade para alterações na imagem como um todo e não é possível aplicar esta função em um processo que necessite saber por exemplo a localização de determinados pixels (NUNES, 2006).</w:t>
+        <w:t>C</w:t>
+      </w:r>
+      <w:r>
+        <w:t>onhecidos por serem ferramentas de grande aplicação prática no processamento digital de imagens, os histogramas são muito utilizados para melhorar a definição de uma imagem, para facilitar a compreensão dela e também para a segmentação da mesma (MARENGONI, 2009). Um histograma é determinado pelos valores de intensidade dos pixels, sendo que pode ser de extrema utilidade para alterações na imagem como um todo e não é possível aplicar esta função em um processo que necessite saber</w:t>
+      </w:r>
+      <w:r>
+        <w:t xml:space="preserve">, </w:t>
+      </w:r>
+      <w:r>
+        <w:t>por exemplo</w:t>
+      </w:r>
+      <w:r>
+        <w:t xml:space="preserve">, </w:t>
+      </w:r>
+      <w:bookmarkStart w:id="57" w:name="_GoBack"/>
+      <w:bookmarkEnd w:id="57"/>
+      <w:r>
+        <w:t>a localização de determinados pixels (NUNES, 2006).</w:t>
       </w:r>
     </w:p>
     <w:p>
@@ -6661,13 +6753,13 @@
       <w:pPr>
         <w:pStyle w:val="Ttulo3"/>
       </w:pPr>
-      <w:bookmarkStart w:id="57" w:name="_Toc491569121"/>
-      <w:bookmarkStart w:id="58" w:name="_Toc496695753"/>
+      <w:bookmarkStart w:id="58" w:name="_Toc491569121"/>
+      <w:bookmarkStart w:id="59" w:name="_Toc496695753"/>
       <w:r>
         <w:t>Equalização de Histogramas</w:t>
       </w:r>
-      <w:bookmarkEnd w:id="57"/>
       <w:bookmarkEnd w:id="58"/>
+      <w:bookmarkEnd w:id="59"/>
     </w:p>
     <w:p>
       <w:r>
@@ -6766,13 +6858,13 @@
       <w:pPr>
         <w:pStyle w:val="Ttulo3"/>
       </w:pPr>
-      <w:bookmarkStart w:id="59" w:name="_Toc491569122"/>
-      <w:bookmarkStart w:id="60" w:name="_Toc496695754"/>
+      <w:bookmarkStart w:id="60" w:name="_Toc491569122"/>
+      <w:bookmarkStart w:id="61" w:name="_Toc496695754"/>
       <w:r>
         <w:t>Subtração de Imagens</w:t>
       </w:r>
-      <w:bookmarkEnd w:id="59"/>
       <w:bookmarkEnd w:id="60"/>
+      <w:bookmarkEnd w:id="61"/>
     </w:p>
     <w:p>
       <w:r>
@@ -6884,13 +6976,13 @@
       <w:pPr>
         <w:pStyle w:val="Ttulo3"/>
       </w:pPr>
-      <w:bookmarkStart w:id="61" w:name="_Toc491569123"/>
-      <w:bookmarkStart w:id="62" w:name="_Toc496695755"/>
+      <w:bookmarkStart w:id="62" w:name="_Toc491569123"/>
+      <w:bookmarkStart w:id="63" w:name="_Toc496695755"/>
       <w:r>
         <w:t>Máscara Binária</w:t>
       </w:r>
-      <w:bookmarkEnd w:id="61"/>
       <w:bookmarkEnd w:id="62"/>
+      <w:bookmarkEnd w:id="63"/>
     </w:p>
     <w:p>
       <w:r>
@@ -6906,16 +6998,16 @@
       <w:pPr>
         <w:pStyle w:val="Ttulo3"/>
       </w:pPr>
-      <w:bookmarkStart w:id="63" w:name="_Toc491569124"/>
+      <w:bookmarkStart w:id="64" w:name="_Toc491569124"/>
       <w:r>
         <w:t xml:space="preserve"> </w:t>
       </w:r>
-      <w:bookmarkStart w:id="64" w:name="_Toc496695756"/>
+      <w:bookmarkStart w:id="65" w:name="_Toc496695756"/>
       <w:r>
         <w:t>Filtros</w:t>
       </w:r>
-      <w:bookmarkEnd w:id="63"/>
       <w:bookmarkEnd w:id="64"/>
+      <w:bookmarkEnd w:id="65"/>
     </w:p>
     <w:p>
       <w:r>
@@ -6926,17 +7018,17 @@
       <w:pPr>
         <w:pStyle w:val="Ttulo3"/>
       </w:pPr>
-      <w:bookmarkStart w:id="65" w:name="_Toc491569125"/>
+      <w:bookmarkStart w:id="66" w:name="_Toc491569125"/>
       <w:r>
         <w:lastRenderedPageBreak/>
         <w:t xml:space="preserve"> </w:t>
       </w:r>
-      <w:bookmarkStart w:id="66" w:name="_Toc496695757"/>
+      <w:bookmarkStart w:id="67" w:name="_Toc496695757"/>
       <w:r>
         <w:t>Filtros Gaussianos</w:t>
       </w:r>
-      <w:bookmarkEnd w:id="65"/>
       <w:bookmarkEnd w:id="66"/>
+      <w:bookmarkEnd w:id="67"/>
     </w:p>
     <w:p>
       <w:r>
@@ -7033,7 +7125,7 @@
           <w:numId w:val="14"/>
         </w:numPr>
       </w:pPr>
-      <w:bookmarkStart w:id="67" w:name="_Toc496695758"/>
+      <w:bookmarkStart w:id="68" w:name="_Toc496695758"/>
       <w:r>
         <w:t xml:space="preserve">Classificador </w:t>
       </w:r>
@@ -7041,7 +7133,7 @@
       <w:r>
         <w:t>Haar</w:t>
       </w:r>
-      <w:bookmarkEnd w:id="67"/>
+      <w:bookmarkEnd w:id="68"/>
       <w:proofErr w:type="spellEnd"/>
     </w:p>
     <w:p>
@@ -7107,7 +7199,15 @@
         <w:t xml:space="preserve"> detector de objetos é baseado no valor da</w:t>
       </w:r>
       <w:r>
-        <w:t xml:space="preserve">s rectangle </w:t>
+        <w:t xml:space="preserve">s </w:t>
+      </w:r>
+      <w:proofErr w:type="spellStart"/>
+      <w:r>
+        <w:t>rectangle</w:t>
+      </w:r>
+      <w:proofErr w:type="spellEnd"/>
+      <w:r>
+        <w:t xml:space="preserve"> </w:t>
       </w:r>
       <w:proofErr w:type="spellStart"/>
       <w:r>
@@ -7392,11 +7492,11 @@
           <w:numId w:val="14"/>
         </w:numPr>
       </w:pPr>
-      <w:bookmarkStart w:id="68" w:name="_Toc496695759"/>
+      <w:bookmarkStart w:id="69" w:name="_Toc496695759"/>
       <w:r>
         <w:t>Curvas de Bézier</w:t>
       </w:r>
-      <w:bookmarkEnd w:id="68"/>
+      <w:bookmarkEnd w:id="69"/>
     </w:p>
     <w:p>
       <w:r>
@@ -7428,18 +7528,18 @@
       </w:r>
       <w:proofErr w:type="spellEnd"/>
       <w:r>
-        <w:t xml:space="preserve">, em 1959, e Pierre </w:t>
+        <w:t xml:space="preserve">, em 1959, e Pierre Etienne </w:t>
       </w:r>
       <w:proofErr w:type="spellStart"/>
       <w:r>
-        <w:t>Etienne</w:t>
+        <w:t>Bé</w:t>
+      </w:r>
+      <w:r>
+        <w:t>zier</w:t>
       </w:r>
       <w:proofErr w:type="spellEnd"/>
       <w:r>
-        <w:t xml:space="preserve"> Bé</w:t>
-      </w:r>
-      <w:r>
-        <w:t>zier da Renault, em 1962, pa</w:t>
+        <w:t xml:space="preserve"> da Renault, em 1962, pa</w:t>
       </w:r>
       <w:r>
         <w:t>ra auxiliar no design e fabricação</w:t>
@@ -7650,13 +7750,13 @@
       <w:pPr>
         <w:pStyle w:val="Ttulo3"/>
       </w:pPr>
-      <w:bookmarkStart w:id="69" w:name="_Toc491569126"/>
-      <w:bookmarkStart w:id="70" w:name="_Toc496695760"/>
+      <w:bookmarkStart w:id="70" w:name="_Toc491569126"/>
+      <w:bookmarkStart w:id="71" w:name="_Toc496695760"/>
       <w:r>
         <w:t>OpenCV</w:t>
       </w:r>
-      <w:bookmarkEnd w:id="69"/>
       <w:bookmarkEnd w:id="70"/>
+      <w:bookmarkEnd w:id="71"/>
     </w:p>
     <w:p>
       <w:r>
@@ -7689,11 +7789,11 @@
       <w:pPr>
         <w:pStyle w:val="Ttulo3"/>
       </w:pPr>
-      <w:bookmarkStart w:id="71" w:name="_Toc496695761"/>
+      <w:bookmarkStart w:id="72" w:name="_Toc496695761"/>
       <w:r>
         <w:t>Textura</w:t>
       </w:r>
-      <w:bookmarkEnd w:id="71"/>
+      <w:bookmarkEnd w:id="72"/>
     </w:p>
     <w:p/>
     <w:p>
@@ -7818,11 +7918,11 @@
       <w:pPr>
         <w:pStyle w:val="Ttulo3"/>
       </w:pPr>
-      <w:bookmarkStart w:id="72" w:name="_Toc496695762"/>
+      <w:bookmarkStart w:id="73" w:name="_Toc496695762"/>
       <w:r>
         <w:t xml:space="preserve">Matriz de </w:t>
       </w:r>
-      <w:bookmarkEnd w:id="72"/>
+      <w:bookmarkEnd w:id="73"/>
       <w:r>
         <w:t>Co-Ocorrência</w:t>
       </w:r>
@@ -8099,11 +8199,11 @@
       <w:pPr>
         <w:pStyle w:val="Ttulo2"/>
       </w:pPr>
-      <w:bookmarkStart w:id="73" w:name="_Toc496695763"/>
+      <w:bookmarkStart w:id="74" w:name="_Toc496695763"/>
       <w:r>
         <w:t>ECOSSISTEMA BIG DATA</w:t>
       </w:r>
-      <w:bookmarkEnd w:id="73"/>
+      <w:bookmarkEnd w:id="74"/>
     </w:p>
     <w:p>
       <w:pPr>
@@ -8111,14 +8211,14 @@
         <w:ind w:left="405" w:firstLine="0"/>
         <w:outlineLvl w:val="2"/>
       </w:pPr>
-      <w:bookmarkStart w:id="74" w:name="_Toc496695764"/>
+      <w:bookmarkStart w:id="75" w:name="_Toc496695764"/>
       <w:r>
         <w:t>2</w:t>
       </w:r>
       <w:r>
         <w:t>.3.1 BIG DATA</w:t>
       </w:r>
-      <w:bookmarkEnd w:id="74"/>
+      <w:bookmarkEnd w:id="75"/>
       <w:r>
         <w:t xml:space="preserve"> </w:t>
       </w:r>
@@ -8232,11 +8332,11 @@
       <w:r>
         <w:t xml:space="preserve"> </w:t>
       </w:r>
-      <w:bookmarkStart w:id="75" w:name="_Toc496695765"/>
+      <w:bookmarkStart w:id="76" w:name="_Toc496695765"/>
       <w:r>
         <w:t>MAPREDUCE</w:t>
       </w:r>
-      <w:bookmarkEnd w:id="75"/>
+      <w:bookmarkEnd w:id="76"/>
     </w:p>
     <w:p>
       <w:pPr>
@@ -8270,15 +8370,7 @@
         <w:t>orientado a objetos</w:t>
       </w:r>
       <w:r>
-        <w:t xml:space="preserve"> utilizando principalmente C++ e são compostos por duas tarefas principais (chamadas de </w:t>
-      </w:r>
-      <w:proofErr w:type="spellStart"/>
-      <w:r>
-        <w:t>Map</w:t>
-      </w:r>
-      <w:proofErr w:type="spellEnd"/>
-      <w:r>
-        <w:t xml:space="preserve"> e </w:t>
+        <w:t xml:space="preserve"> utilizando principalmente C++ e são compostos por duas tarefas principais (chamadas de Map e </w:t>
       </w:r>
       <w:proofErr w:type="spellStart"/>
       <w:r>
@@ -8491,14 +8583,14 @@
       <w:pPr>
         <w:pStyle w:val="Ttulo3"/>
       </w:pPr>
-      <w:bookmarkStart w:id="76" w:name="_Toc496695766"/>
+      <w:bookmarkStart w:id="77" w:name="_Toc496695766"/>
       <w:r>
         <w:t>HADOOP</w:t>
       </w:r>
       <w:r>
         <w:t xml:space="preserve"> 1.0</w:t>
       </w:r>
-      <w:bookmarkEnd w:id="76"/>
+      <w:bookmarkEnd w:id="77"/>
     </w:p>
     <w:p>
       <w:pPr>
@@ -8528,7 +8620,7 @@
           <w:color w:val="222222"/>
           <w:shd w:val="clear" w:color="auto" w:fill="FFFFFF"/>
         </w:rPr>
-        <w:t xml:space="preserve"> é um framework em Java de computação distribuída que trabalha com clusters e enorme processamento de dados. Inspirada no MapReduce e no </w:t>
+        <w:t xml:space="preserve"> é um framework em Java de computação distribuída que trabalha com clusters e enorme processamento de dados. Inspirada no </w:t>
       </w:r>
       <w:proofErr w:type="spellStart"/>
       <w:r>
@@ -8536,7 +8628,7 @@
           <w:color w:val="222222"/>
           <w:shd w:val="clear" w:color="auto" w:fill="FFFFFF"/>
         </w:rPr>
-        <w:t>GoogleFS</w:t>
+        <w:t>MapReduce</w:t>
       </w:r>
       <w:proofErr w:type="spellEnd"/>
       <w:r>
@@ -8544,21 +8636,37 @@
           <w:color w:val="222222"/>
           <w:shd w:val="clear" w:color="auto" w:fill="FFFFFF"/>
         </w:rPr>
+        <w:t xml:space="preserve"> e no </w:t>
+      </w:r>
+      <w:proofErr w:type="spellStart"/>
+      <w:r>
+        <w:rPr>
+          <w:color w:val="222222"/>
+          <w:shd w:val="clear" w:color="auto" w:fill="FFFFFF"/>
+        </w:rPr>
+        <w:t>GoogleFS</w:t>
+      </w:r>
+      <w:proofErr w:type="spellEnd"/>
+      <w:r>
+        <w:rPr>
+          <w:color w:val="222222"/>
+          <w:shd w:val="clear" w:color="auto" w:fill="FFFFFF"/>
+        </w:rPr>
         <w:t xml:space="preserve"> (GFS).</w:t>
       </w:r>
       <w:r>
-        <w:t xml:space="preserve"> Hadoop </w:t>
-      </w:r>
-      <w:r>
-        <w:t xml:space="preserve">as funções </w:t>
+        <w:t xml:space="preserve"> </w:t>
       </w:r>
       <w:proofErr w:type="spellStart"/>
       <w:r>
-        <w:t>Map</w:t>
+        <w:t>Hadoop</w:t>
       </w:r>
       <w:proofErr w:type="spellEnd"/>
       <w:r>
-        <w:t xml:space="preserve"> e </w:t>
+        <w:t xml:space="preserve"> </w:t>
+      </w:r>
+      <w:r>
+        <w:t xml:space="preserve">as funções Map e </w:t>
       </w:r>
       <w:proofErr w:type="spellStart"/>
       <w:r>
@@ -8633,14 +8741,14 @@
           <w:bCs/>
         </w:rPr>
       </w:pPr>
-      <w:bookmarkStart w:id="77" w:name="_Toc496695767"/>
+      <w:bookmarkStart w:id="78" w:name="_Toc496695767"/>
       <w:r>
         <w:rPr>
           <w:bCs/>
         </w:rPr>
         <w:t>HADOOP 2.0</w:t>
       </w:r>
-      <w:bookmarkEnd w:id="77"/>
+      <w:bookmarkEnd w:id="78"/>
     </w:p>
     <w:p>
       <w:r>
@@ -8655,21 +8763,7 @@
         <w:rPr>
           <w:lang w:val="en-US"/>
         </w:rPr>
-        <w:t xml:space="preserve">A </w:t>
-      </w:r>
-      <w:proofErr w:type="spellStart"/>
-      <w:r>
-        <w:rPr>
-          <w:lang w:val="en-US"/>
-        </w:rPr>
-        <w:t>sigla</w:t>
-      </w:r>
-      <w:proofErr w:type="spellEnd"/>
-      <w:r>
-        <w:rPr>
-          <w:lang w:val="en-US"/>
-        </w:rPr>
-        <w:t xml:space="preserve"> YARN </w:t>
+        <w:t xml:space="preserve">A sigla YARN </w:t>
       </w:r>
       <w:proofErr w:type="spellStart"/>
       <w:r>
@@ -8824,11 +8918,11 @@
       <w:pPr>
         <w:pStyle w:val="Ttulo3"/>
       </w:pPr>
-      <w:bookmarkStart w:id="78" w:name="_Toc496695768"/>
+      <w:bookmarkStart w:id="79" w:name="_Toc496695768"/>
       <w:r>
         <w:t>CLOUDERA MANAGER</w:t>
       </w:r>
-      <w:bookmarkEnd w:id="78"/>
+      <w:bookmarkEnd w:id="79"/>
     </w:p>
     <w:p>
       <w:r>
@@ -8861,7 +8955,15 @@
       </w:r>
       <w:proofErr w:type="spellEnd"/>
       <w:r>
-        <w:t xml:space="preserve"> Apache Hadoop (CDH). </w:t>
+        <w:t xml:space="preserve"> Apache </w:t>
+      </w:r>
+      <w:proofErr w:type="spellStart"/>
+      <w:r>
+        <w:t>Hadoop</w:t>
+      </w:r>
+      <w:proofErr w:type="spellEnd"/>
+      <w:r>
+        <w:t xml:space="preserve"> (CDH). </w:t>
       </w:r>
       <w:r>
         <w:t xml:space="preserve">É uma </w:t>
@@ -9049,11 +9151,11 @@
       <w:pPr>
         <w:pStyle w:val="Ttulo3"/>
       </w:pPr>
-      <w:bookmarkStart w:id="79" w:name="_Toc496695769"/>
+      <w:bookmarkStart w:id="80" w:name="_Toc496695769"/>
       <w:r>
         <w:t>APACHE CASSANDRA</w:t>
       </w:r>
-      <w:bookmarkEnd w:id="79"/>
+      <w:bookmarkEnd w:id="80"/>
     </w:p>
     <w:p>
       <w:pPr>
@@ -9070,18 +9172,18 @@
         <w:t>epositório de dados</w:t>
       </w:r>
       <w:r>
-        <w:t xml:space="preserve"> desenvolvido pelo </w:t>
+        <w:t xml:space="preserve"> desenvolvido pelo F</w:t>
+      </w:r>
+      <w:r>
+        <w:t xml:space="preserve">acebook como open </w:t>
       </w:r>
       <w:proofErr w:type="spellStart"/>
       <w:r>
-        <w:t>F</w:t>
-      </w:r>
-      <w:r>
-        <w:t>acebook</w:t>
+        <w:t>source</w:t>
       </w:r>
       <w:proofErr w:type="spellEnd"/>
       <w:r>
-        <w:t xml:space="preserve"> como open source em 2008 l</w:t>
+        <w:t xml:space="preserve"> em 2008 l</w:t>
       </w:r>
       <w:r>
         <w:t>eve e desenvolvido na plataforma Java</w:t>
@@ -9139,11 +9241,11 @@
       <w:pPr>
         <w:pStyle w:val="Ttulo3"/>
       </w:pPr>
-      <w:bookmarkStart w:id="80" w:name="_Toc496695770"/>
+      <w:bookmarkStart w:id="81" w:name="_Toc496695770"/>
       <w:r>
         <w:t>MINERAÇÃO DE DADOS</w:t>
       </w:r>
-      <w:bookmarkEnd w:id="80"/>
+      <w:bookmarkEnd w:id="81"/>
     </w:p>
     <w:p>
       <w:pPr>
@@ -9168,11 +9270,11 @@
       <w:pPr>
         <w:pStyle w:val="Ttulo3"/>
       </w:pPr>
-      <w:bookmarkStart w:id="81" w:name="_Toc496695771"/>
+      <w:bookmarkStart w:id="82" w:name="_Toc496695771"/>
       <w:r>
         <w:t>WEKA</w:t>
       </w:r>
-      <w:bookmarkEnd w:id="81"/>
+      <w:bookmarkEnd w:id="82"/>
     </w:p>
     <w:p>
       <w:pPr>
@@ -9427,6 +9529,7 @@
     <w:p>
       <w:pPr>
         <w:ind w:firstLine="0"/>
+        <w:jc w:val="center"/>
       </w:pPr>
       <w:r>
         <w:t>F</w:t>
@@ -9462,11 +9565,11 @@
       <w:pPr>
         <w:pStyle w:val="Ttulo3"/>
       </w:pPr>
-      <w:bookmarkStart w:id="82" w:name="_Toc496695772"/>
+      <w:bookmarkStart w:id="83" w:name="_Toc496695772"/>
       <w:r>
         <w:t>CLASSIFICAÇÃO</w:t>
       </w:r>
-      <w:bookmarkEnd w:id="82"/>
+      <w:bookmarkEnd w:id="83"/>
     </w:p>
     <w:p>
       <w:pPr>
@@ -9519,15 +9622,15 @@
       <w:pPr>
         <w:pStyle w:val="Ttulo1"/>
       </w:pPr>
-      <w:bookmarkStart w:id="83" w:name="_Toc491569128"/>
-      <w:bookmarkStart w:id="84" w:name="_Toc496695773"/>
-      <w:bookmarkStart w:id="85" w:name="_Toc455867620"/>
+      <w:bookmarkStart w:id="84" w:name="_Toc491569128"/>
+      <w:bookmarkStart w:id="85" w:name="_Toc496695773"/>
+      <w:bookmarkStart w:id="86" w:name="_Toc455867620"/>
       <w:r>
         <w:lastRenderedPageBreak/>
         <w:t>DESENVOLVIMENTO</w:t>
       </w:r>
-      <w:bookmarkEnd w:id="83"/>
       <w:bookmarkEnd w:id="84"/>
+      <w:bookmarkEnd w:id="85"/>
     </w:p>
     <w:p>
       <w:pPr>
@@ -9548,30 +9651,30 @@
           <w:szCs w:val="26"/>
         </w:rPr>
       </w:pPr>
-      <w:bookmarkStart w:id="86" w:name="_Toc494640511"/>
-      <w:bookmarkStart w:id="87" w:name="_Toc494876705"/>
-      <w:bookmarkStart w:id="88" w:name="_Toc495007636"/>
-      <w:bookmarkStart w:id="89" w:name="_Toc495007695"/>
-      <w:bookmarkStart w:id="90" w:name="_Toc495010106"/>
-      <w:bookmarkStart w:id="91" w:name="_Toc496695702"/>
-      <w:bookmarkStart w:id="92" w:name="_Toc496695774"/>
-      <w:bookmarkEnd w:id="86"/>
+      <w:bookmarkStart w:id="87" w:name="_Toc494640511"/>
+      <w:bookmarkStart w:id="88" w:name="_Toc494876705"/>
+      <w:bookmarkStart w:id="89" w:name="_Toc495007636"/>
+      <w:bookmarkStart w:id="90" w:name="_Toc495007695"/>
+      <w:bookmarkStart w:id="91" w:name="_Toc495010106"/>
+      <w:bookmarkStart w:id="92" w:name="_Toc496695702"/>
+      <w:bookmarkStart w:id="93" w:name="_Toc496695774"/>
       <w:bookmarkEnd w:id="87"/>
       <w:bookmarkEnd w:id="88"/>
       <w:bookmarkEnd w:id="89"/>
       <w:bookmarkEnd w:id="90"/>
       <w:bookmarkEnd w:id="91"/>
       <w:bookmarkEnd w:id="92"/>
+      <w:bookmarkEnd w:id="93"/>
     </w:p>
     <w:p>
       <w:pPr>
         <w:pStyle w:val="Ttulo2"/>
       </w:pPr>
-      <w:bookmarkStart w:id="93" w:name="_Toc496695775"/>
+      <w:bookmarkStart w:id="94" w:name="_Toc496695775"/>
       <w:r>
         <w:t>INTRODUÇÃO</w:t>
       </w:r>
-      <w:bookmarkEnd w:id="93"/>
+      <w:bookmarkEnd w:id="94"/>
     </w:p>
     <w:p>
       <w:pPr>
@@ -9776,13 +9879,13 @@
       <w:pPr>
         <w:pStyle w:val="Ttulo2"/>
       </w:pPr>
-      <w:bookmarkStart w:id="94" w:name="_Toc491569130"/>
-      <w:bookmarkStart w:id="95" w:name="_Toc496695776"/>
+      <w:bookmarkStart w:id="95" w:name="_Toc491569130"/>
+      <w:bookmarkStart w:id="96" w:name="_Toc496695776"/>
       <w:r>
         <w:t>MÉTODO</w:t>
       </w:r>
-      <w:bookmarkEnd w:id="94"/>
       <w:bookmarkEnd w:id="95"/>
+      <w:bookmarkEnd w:id="96"/>
     </w:p>
     <w:p>
       <w:r>
@@ -9808,14 +9911,14 @@
       <w:pPr>
         <w:pStyle w:val="Ttulo3"/>
       </w:pPr>
-      <w:bookmarkStart w:id="96" w:name="_Toc491569131"/>
-      <w:bookmarkStart w:id="97" w:name="_Toc496695777"/>
+      <w:bookmarkStart w:id="97" w:name="_Toc491569131"/>
+      <w:bookmarkStart w:id="98" w:name="_Toc496695777"/>
       <w:r>
         <w:lastRenderedPageBreak/>
         <w:t>As imagens odontológicas</w:t>
       </w:r>
-      <w:bookmarkEnd w:id="96"/>
       <w:bookmarkEnd w:id="97"/>
+      <w:bookmarkEnd w:id="98"/>
     </w:p>
     <w:p>
       <w:r>
@@ -9853,13 +9956,13 @@
       <w:pPr>
         <w:pStyle w:val="Ttulo3"/>
       </w:pPr>
-      <w:bookmarkStart w:id="98" w:name="_Toc491569132"/>
-      <w:bookmarkStart w:id="99" w:name="_Toc496695778"/>
+      <w:bookmarkStart w:id="99" w:name="_Toc491569132"/>
+      <w:bookmarkStart w:id="100" w:name="_Toc496695778"/>
       <w:r>
         <w:t>Processamento de Imagem</w:t>
       </w:r>
-      <w:bookmarkEnd w:id="98"/>
       <w:bookmarkEnd w:id="99"/>
+      <w:bookmarkEnd w:id="100"/>
     </w:p>
     <w:p>
       <w:r>
@@ -11230,13 +11333,13 @@
       <w:pPr>
         <w:pStyle w:val="Ttulo3"/>
       </w:pPr>
-      <w:bookmarkStart w:id="100" w:name="_Toc491569133"/>
-      <w:bookmarkStart w:id="101" w:name="_Toc496695779"/>
+      <w:bookmarkStart w:id="101" w:name="_Toc491569133"/>
+      <w:bookmarkStart w:id="102" w:name="_Toc496695779"/>
       <w:r>
         <w:t>A Máquina de Aprendizado</w:t>
       </w:r>
-      <w:bookmarkEnd w:id="100"/>
       <w:bookmarkEnd w:id="101"/>
+      <w:bookmarkEnd w:id="102"/>
     </w:p>
     <w:p>
       <w:pPr>
@@ -11516,11 +11619,11 @@
       <w:pPr>
         <w:pStyle w:val="Ttulo3"/>
       </w:pPr>
-      <w:bookmarkStart w:id="102" w:name="_Toc496695780"/>
+      <w:bookmarkStart w:id="103" w:name="_Toc496695780"/>
       <w:r>
         <w:t>O Pós-processamento</w:t>
       </w:r>
-      <w:bookmarkEnd w:id="102"/>
+      <w:bookmarkEnd w:id="103"/>
     </w:p>
     <w:p>
       <w:r>
@@ -11643,11 +11746,11 @@
       <w:pPr>
         <w:pStyle w:val="Ttulo2"/>
       </w:pPr>
-      <w:bookmarkStart w:id="103" w:name="_Toc496695781"/>
+      <w:bookmarkStart w:id="104" w:name="_Toc496695781"/>
       <w:r>
         <w:t>O PROTÓTIPO</w:t>
       </w:r>
-      <w:bookmarkEnd w:id="103"/>
+      <w:bookmarkEnd w:id="104"/>
     </w:p>
     <w:p>
       <w:r>
@@ -11868,14 +11971,14 @@
       <w:pPr>
         <w:pStyle w:val="Ttulo1"/>
       </w:pPr>
-      <w:bookmarkStart w:id="104" w:name="_Toc491569135"/>
-      <w:bookmarkStart w:id="105" w:name="_Toc496695782"/>
+      <w:bookmarkStart w:id="105" w:name="_Toc491569135"/>
+      <w:bookmarkStart w:id="106" w:name="_Toc496695782"/>
       <w:r>
         <w:lastRenderedPageBreak/>
         <w:t>GESTÃO</w:t>
       </w:r>
-      <w:bookmarkEnd w:id="104"/>
       <w:bookmarkEnd w:id="105"/>
+      <w:bookmarkEnd w:id="106"/>
     </w:p>
     <w:p>
       <w:pPr>
@@ -11896,32 +11999,32 @@
           <w:szCs w:val="26"/>
         </w:rPr>
       </w:pPr>
-      <w:bookmarkStart w:id="106" w:name="_Toc494640519"/>
-      <w:bookmarkStart w:id="107" w:name="_Toc494876713"/>
-      <w:bookmarkStart w:id="108" w:name="_Toc495007645"/>
-      <w:bookmarkStart w:id="109" w:name="_Toc495007704"/>
-      <w:bookmarkStart w:id="110" w:name="_Toc495010115"/>
-      <w:bookmarkStart w:id="111" w:name="_Toc496695711"/>
-      <w:bookmarkStart w:id="112" w:name="_Toc496695783"/>
-      <w:bookmarkEnd w:id="106"/>
+      <w:bookmarkStart w:id="107" w:name="_Toc494640519"/>
+      <w:bookmarkStart w:id="108" w:name="_Toc494876713"/>
+      <w:bookmarkStart w:id="109" w:name="_Toc495007645"/>
+      <w:bookmarkStart w:id="110" w:name="_Toc495007704"/>
+      <w:bookmarkStart w:id="111" w:name="_Toc495010115"/>
+      <w:bookmarkStart w:id="112" w:name="_Toc496695711"/>
+      <w:bookmarkStart w:id="113" w:name="_Toc496695783"/>
       <w:bookmarkEnd w:id="107"/>
       <w:bookmarkEnd w:id="108"/>
       <w:bookmarkEnd w:id="109"/>
       <w:bookmarkEnd w:id="110"/>
       <w:bookmarkEnd w:id="111"/>
       <w:bookmarkEnd w:id="112"/>
+      <w:bookmarkEnd w:id="113"/>
     </w:p>
     <w:p>
       <w:pPr>
         <w:pStyle w:val="Ttulo2"/>
       </w:pPr>
-      <w:bookmarkStart w:id="113" w:name="_Toc491569136"/>
-      <w:bookmarkStart w:id="114" w:name="_Toc496695784"/>
+      <w:bookmarkStart w:id="114" w:name="_Toc491569136"/>
+      <w:bookmarkStart w:id="115" w:name="_Toc496695784"/>
       <w:r>
         <w:t>ESCOPO</w:t>
       </w:r>
-      <w:bookmarkEnd w:id="113"/>
       <w:bookmarkEnd w:id="114"/>
+      <w:bookmarkEnd w:id="115"/>
     </w:p>
     <w:p>
       <w:r>
@@ -13624,14 +13727,14 @@
       <w:pPr>
         <w:pStyle w:val="Ttulo2"/>
       </w:pPr>
-      <w:bookmarkStart w:id="115" w:name="_Toc491569137"/>
-      <w:bookmarkStart w:id="116" w:name="_Toc496695785"/>
+      <w:bookmarkStart w:id="116" w:name="_Toc491569137"/>
+      <w:bookmarkStart w:id="117" w:name="_Toc496695785"/>
       <w:r>
         <w:lastRenderedPageBreak/>
         <w:t>CRONOGRAMA</w:t>
       </w:r>
-      <w:bookmarkEnd w:id="115"/>
       <w:bookmarkEnd w:id="116"/>
+      <w:bookmarkEnd w:id="117"/>
     </w:p>
     <w:p>
       <w:r>
@@ -18441,13 +18544,13 @@
       <w:pPr>
         <w:pStyle w:val="Ttulo2"/>
       </w:pPr>
-      <w:bookmarkStart w:id="117" w:name="_Toc491569138"/>
-      <w:bookmarkStart w:id="118" w:name="_Toc496695786"/>
+      <w:bookmarkStart w:id="118" w:name="_Toc491569138"/>
+      <w:bookmarkStart w:id="119" w:name="_Toc496695786"/>
       <w:r>
         <w:t>CUSTOS</w:t>
       </w:r>
-      <w:bookmarkEnd w:id="117"/>
       <w:bookmarkEnd w:id="118"/>
+      <w:bookmarkEnd w:id="119"/>
     </w:p>
     <w:p>
       <w:r>
@@ -18551,8 +18654,8 @@
                 <w:b/>
               </w:rPr>
             </w:pPr>
-            <w:bookmarkStart w:id="119" w:name="_Toc455867621"/>
-            <w:bookmarkEnd w:id="85"/>
+            <w:bookmarkStart w:id="120" w:name="_Toc455867621"/>
+            <w:bookmarkEnd w:id="86"/>
             <w:r>
               <w:rPr>
                 <w:rFonts w:ascii="Arial" w:hAnsi="Arial"/>
@@ -18847,7 +18950,6 @@
               </w:rPr>
             </w:pPr>
             <w:proofErr w:type="spellStart"/>
-            <w:proofErr w:type="gramStart"/>
             <w:r>
               <w:rPr>
                 <w:rFonts w:ascii="Arial" w:hAnsi="Arial"/>
@@ -18855,7 +18957,6 @@
               <w:t>un</w:t>
             </w:r>
             <w:proofErr w:type="spellEnd"/>
-            <w:proofErr w:type="gramEnd"/>
           </w:p>
         </w:tc>
         <w:tc>
@@ -19052,7 +19153,6 @@
               </w:rPr>
             </w:pPr>
             <w:proofErr w:type="spellStart"/>
-            <w:proofErr w:type="gramStart"/>
             <w:r>
               <w:rPr>
                 <w:rFonts w:ascii="Arial" w:hAnsi="Arial"/>
@@ -19060,7 +19160,6 @@
               <w:t>un</w:t>
             </w:r>
             <w:proofErr w:type="spellEnd"/>
-            <w:proofErr w:type="gramEnd"/>
           </w:p>
         </w:tc>
         <w:tc>
@@ -19234,13 +19333,13 @@
       <w:pPr>
         <w:pStyle w:val="Ttulo2"/>
       </w:pPr>
-      <w:bookmarkStart w:id="120" w:name="_Toc491569139"/>
-      <w:bookmarkStart w:id="121" w:name="_Toc496695787"/>
+      <w:bookmarkStart w:id="121" w:name="_Toc491569139"/>
+      <w:bookmarkStart w:id="122" w:name="_Toc496695787"/>
       <w:r>
         <w:t>RISCOS</w:t>
       </w:r>
-      <w:bookmarkEnd w:id="120"/>
       <w:bookmarkEnd w:id="121"/>
+      <w:bookmarkEnd w:id="122"/>
     </w:p>
     <w:p>
       <w:pPr>
@@ -20571,8 +20670,8 @@
       <w:pPr>
         <w:pStyle w:val="Ttulo1"/>
       </w:pPr>
-      <w:bookmarkStart w:id="122" w:name="_Toc496695788"/>
-      <w:bookmarkEnd w:id="119"/>
+      <w:bookmarkStart w:id="123" w:name="_Toc496695788"/>
+      <w:bookmarkEnd w:id="120"/>
       <w:r>
         <w:lastRenderedPageBreak/>
         <w:t>AVALIAÇ</w:t>
@@ -20580,7 +20679,7 @@
       <w:r>
         <w:t>ÃO</w:t>
       </w:r>
-      <w:bookmarkEnd w:id="122"/>
+      <w:bookmarkEnd w:id="123"/>
       <w:r>
         <w:t xml:space="preserve"> </w:t>
       </w:r>
@@ -20690,7 +20789,7 @@
       <w:pPr>
         <w:pStyle w:val="Ttulo1"/>
       </w:pPr>
-      <w:bookmarkStart w:id="123" w:name="_Toc496695789"/>
+      <w:bookmarkStart w:id="124" w:name="_Toc496695789"/>
       <w:r>
         <w:lastRenderedPageBreak/>
         <w:t xml:space="preserve">RESULTADOS </w:t>
@@ -20698,7 +20797,7 @@
       <w:r>
         <w:t>OBTIDOS</w:t>
       </w:r>
-      <w:bookmarkEnd w:id="123"/>
+      <w:bookmarkEnd w:id="124"/>
     </w:p>
     <w:p>
       <w:r>
@@ -20822,12 +20921,12 @@
       <w:pPr>
         <w:pStyle w:val="Ttulo1"/>
       </w:pPr>
-      <w:bookmarkStart w:id="124" w:name="_Toc496695790"/>
+      <w:bookmarkStart w:id="125" w:name="_Toc496695790"/>
       <w:r>
         <w:lastRenderedPageBreak/>
         <w:t>CONCLUSÃO</w:t>
       </w:r>
-      <w:bookmarkEnd w:id="124"/>
+      <w:bookmarkEnd w:id="125"/>
     </w:p>
     <w:p>
       <w:r>
@@ -20914,14 +21013,14 @@
       <w:pPr>
         <w:pStyle w:val="Ttulo1"/>
       </w:pPr>
-      <w:bookmarkStart w:id="125" w:name="_Toc491569141"/>
-      <w:bookmarkStart w:id="126" w:name="_Toc496695791"/>
+      <w:bookmarkStart w:id="126" w:name="_Toc491569141"/>
+      <w:bookmarkStart w:id="127" w:name="_Toc496695791"/>
       <w:r>
         <w:lastRenderedPageBreak/>
         <w:t>REFERÊNCIAS</w:t>
       </w:r>
-      <w:bookmarkEnd w:id="125"/>
       <w:bookmarkEnd w:id="126"/>
+      <w:bookmarkEnd w:id="127"/>
     </w:p>
     <w:p>
       <w:pPr>
@@ -21010,23 +21109,7 @@
           <w:b/>
           <w:bCs/>
         </w:rPr>
-        <w:t xml:space="preserve">Estudo comparativo entre as tomografias computadorizadas 3D, </w:t>
-      </w:r>
-      <w:proofErr w:type="spellStart"/>
-      <w:r>
-        <w:rPr>
-          <w:b/>
-          <w:bCs/>
-        </w:rPr>
-        <w:t>ortopantomográficas</w:t>
-      </w:r>
-      <w:proofErr w:type="spellEnd"/>
-      <w:r>
-        <w:rPr>
-          <w:b/>
-          <w:bCs/>
-        </w:rPr>
-        <w:t xml:space="preserve"> e radiografias periapicais no diagnóstico de lesões periapicais, fraturas radiculares e reabsorções dentais</w:t>
+        <w:t>Estudo comparativo entre as tomografias computadorizadas 3D, ortopantomográficas e radiografias periapicais no diagnóstico de lesões periapicais, fraturas radiculares e reabsorções dentais</w:t>
       </w:r>
       <w:r>
         <w:t>. Tese de Doutorado. Universidade de São Paulo. 2007.</w:t>
@@ -21058,8 +21141,17 @@
           <w:b/>
           <w:lang w:val="en-US"/>
         </w:rPr>
-        <w:t xml:space="preserve"> de Bézier</w:t>
-      </w:r>
+        <w:t xml:space="preserve"> de </w:t>
+      </w:r>
+      <w:proofErr w:type="spellStart"/>
+      <w:r>
+        <w:rPr>
+          <w:b/>
+          <w:lang w:val="en-US"/>
+        </w:rPr>
+        <w:t>Bézier</w:t>
+      </w:r>
+      <w:proofErr w:type="spellEnd"/>
       <w:r>
         <w:rPr>
           <w:lang w:val="en-US"/>
@@ -21095,12 +21187,7 @@
       </w:r>
       <w:proofErr w:type="spellStart"/>
       <w:r>
-        <w:t>Bra</w:t>
-      </w:r>
-      <w:bookmarkStart w:id="127" w:name="_GoBack"/>
-      <w:bookmarkEnd w:id="127"/>
-      <w:r>
-        <w:t>zilian</w:t>
+        <w:t>Brazilian</w:t>
       </w:r>
       <w:proofErr w:type="spellEnd"/>
       <w:r>
@@ -21789,21 +21876,7 @@
         <w:rPr>
           <w:lang w:val="en-US"/>
         </w:rPr>
-        <w:t xml:space="preserve">MURTHY, </w:t>
-      </w:r>
-      <w:proofErr w:type="spellStart"/>
-      <w:r>
-        <w:rPr>
-          <w:lang w:val="en-US"/>
-        </w:rPr>
-        <w:t>Arun</w:t>
-      </w:r>
-      <w:proofErr w:type="spellEnd"/>
-      <w:r>
-        <w:rPr>
-          <w:lang w:val="en-US"/>
-        </w:rPr>
-        <w:t xml:space="preserve"> C. </w:t>
+        <w:t xml:space="preserve">MURTHY, Arun C. </w:t>
       </w:r>
       <w:r>
         <w:rPr>
@@ -22132,23 +22205,7 @@
           <w:b/>
           <w:bCs/>
         </w:rPr>
-        <w:t xml:space="preserve">O que é e como funciona o </w:t>
-      </w:r>
-      <w:proofErr w:type="spellStart"/>
-      <w:r>
-        <w:rPr>
-          <w:b/>
-          <w:bCs/>
-        </w:rPr>
-        <w:t>Map</w:t>
-      </w:r>
-      <w:proofErr w:type="spellEnd"/>
-      <w:r>
-        <w:rPr>
-          <w:b/>
-          <w:bCs/>
-        </w:rPr>
-        <w:t xml:space="preserve"> </w:t>
+        <w:t xml:space="preserve">O que é e como funciona o Map </w:t>
       </w:r>
       <w:proofErr w:type="spellStart"/>
       <w:r>
@@ -23050,7 +23107,7 @@
 </file>
 
 <file path=word/endnotes.xml><?xml version="1.0" encoding="utf-8"?>
-<w:endnotes xmlns:wpc="http://schemas.microsoft.com/office/word/2010/wordprocessingCanvas" xmlns:mc="http://schemas.openxmlformats.org/markup-compatibility/2006" xmlns:o="urn:schemas-microsoft-com:office:office" xmlns:r="http://schemas.openxmlformats.org/officeDocument/2006/relationships" xmlns:m="http://schemas.openxmlformats.org/officeDocument/2006/math" xmlns:v="urn:schemas-microsoft-com:vml" xmlns:wp14="http://schemas.microsoft.com/office/word/2010/wordprocessingDrawing" xmlns:wp="http://schemas.openxmlformats.org/drawingml/2006/wordprocessingDrawing" xmlns:w10="urn:schemas-microsoft-com:office:word" xmlns:w="http://schemas.openxmlformats.org/wordprocessingml/2006/main" xmlns:w14="http://schemas.microsoft.com/office/word/2010/wordml" xmlns:w15="http://schemas.microsoft.com/office/word/2012/wordml" xmlns:wpg="http://schemas.microsoft.com/office/word/2010/wordprocessingGroup" xmlns:wpi="http://schemas.microsoft.com/office/word/2010/wordprocessingInk" xmlns:wne="http://schemas.microsoft.com/office/word/2006/wordml" xmlns:wps="http://schemas.microsoft.com/office/word/2010/wordprocessingShape" mc:Ignorable="w14 w15 wp14">
+<w:endnotes xmlns:wpc="http://schemas.microsoft.com/office/word/2010/wordprocessingCanvas" xmlns:cx="http://schemas.microsoft.com/office/drawing/2014/chartex" xmlns:cx1="http://schemas.microsoft.com/office/drawing/2015/9/8/chartex" xmlns:cx2="http://schemas.microsoft.com/office/drawing/2015/10/21/chartex" xmlns:cx3="http://schemas.microsoft.com/office/drawing/2016/5/9/chartex" xmlns:cx4="http://schemas.microsoft.com/office/drawing/2016/5/10/chartex" xmlns:cx5="http://schemas.microsoft.com/office/drawing/2016/5/11/chartex" xmlns:cx6="http://schemas.microsoft.com/office/drawing/2016/5/12/chartex" xmlns:cx7="http://schemas.microsoft.com/office/drawing/2016/5/13/chartex" xmlns:cx8="http://schemas.microsoft.com/office/drawing/2016/5/14/chartex" xmlns:mc="http://schemas.openxmlformats.org/markup-compatibility/2006" xmlns:aink="http://schemas.microsoft.com/office/drawing/2016/ink" xmlns:am3d="http://schemas.microsoft.com/office/drawing/2017/model3d" xmlns:o="urn:schemas-microsoft-com:office:office" xmlns:r="http://schemas.openxmlformats.org/officeDocument/2006/relationships" xmlns:m="http://schemas.openxmlformats.org/officeDocument/2006/math" xmlns:v="urn:schemas-microsoft-com:vml" xmlns:wp14="http://schemas.microsoft.com/office/word/2010/wordprocessingDrawing" xmlns:wp="http://schemas.openxmlformats.org/drawingml/2006/wordprocessingDrawing" xmlns:w10="urn:schemas-microsoft-com:office:word" xmlns:w="http://schemas.openxmlformats.org/wordprocessingml/2006/main" xmlns:w14="http://schemas.microsoft.com/office/word/2010/wordml" xmlns:w15="http://schemas.microsoft.com/office/word/2012/wordml" xmlns:w16cid="http://schemas.microsoft.com/office/word/2016/wordml/cid" xmlns:w16se="http://schemas.microsoft.com/office/word/2015/wordml/symex" xmlns:wpg="http://schemas.microsoft.com/office/word/2010/wordprocessingGroup" xmlns:wpi="http://schemas.microsoft.com/office/word/2010/wordprocessingInk" xmlns:wne="http://schemas.microsoft.com/office/word/2006/wordml" xmlns:wps="http://schemas.microsoft.com/office/word/2010/wordprocessingShape" mc:Ignorable="w14 w15 w16se w16cid wp14">
   <w:endnote w:type="separator" w:id="-1">
     <w:p>
       <w:r>
@@ -23069,7 +23126,7 @@
 </file>
 
 <file path=word/footnotes.xml><?xml version="1.0" encoding="utf-8"?>
-<w:footnotes xmlns:wpc="http://schemas.microsoft.com/office/word/2010/wordprocessingCanvas" xmlns:mc="http://schemas.openxmlformats.org/markup-compatibility/2006" xmlns:o="urn:schemas-microsoft-com:office:office" xmlns:r="http://schemas.openxmlformats.org/officeDocument/2006/relationships" xmlns:m="http://schemas.openxmlformats.org/officeDocument/2006/math" xmlns:v="urn:schemas-microsoft-com:vml" xmlns:wp14="http://schemas.microsoft.com/office/word/2010/wordprocessingDrawing" xmlns:wp="http://schemas.openxmlformats.org/drawingml/2006/wordprocessingDrawing" xmlns:w10="urn:schemas-microsoft-com:office:word" xmlns:w="http://schemas.openxmlformats.org/wordprocessingml/2006/main" xmlns:w14="http://schemas.microsoft.com/office/word/2010/wordml" xmlns:w15="http://schemas.microsoft.com/office/word/2012/wordml" xmlns:wpg="http://schemas.microsoft.com/office/word/2010/wordprocessingGroup" xmlns:wpi="http://schemas.microsoft.com/office/word/2010/wordprocessingInk" xmlns:wne="http://schemas.microsoft.com/office/word/2006/wordml" xmlns:wps="http://schemas.microsoft.com/office/word/2010/wordprocessingShape" mc:Ignorable="w14 w15 wp14">
+<w:footnotes xmlns:wpc="http://schemas.microsoft.com/office/word/2010/wordprocessingCanvas" xmlns:cx="http://schemas.microsoft.com/office/drawing/2014/chartex" xmlns:cx1="http://schemas.microsoft.com/office/drawing/2015/9/8/chartex" xmlns:cx2="http://schemas.microsoft.com/office/drawing/2015/10/21/chartex" xmlns:cx3="http://schemas.microsoft.com/office/drawing/2016/5/9/chartex" xmlns:cx4="http://schemas.microsoft.com/office/drawing/2016/5/10/chartex" xmlns:cx5="http://schemas.microsoft.com/office/drawing/2016/5/11/chartex" xmlns:cx6="http://schemas.microsoft.com/office/drawing/2016/5/12/chartex" xmlns:cx7="http://schemas.microsoft.com/office/drawing/2016/5/13/chartex" xmlns:cx8="http://schemas.microsoft.com/office/drawing/2016/5/14/chartex" xmlns:mc="http://schemas.openxmlformats.org/markup-compatibility/2006" xmlns:aink="http://schemas.microsoft.com/office/drawing/2016/ink" xmlns:am3d="http://schemas.microsoft.com/office/drawing/2017/model3d" xmlns:o="urn:schemas-microsoft-com:office:office" xmlns:r="http://schemas.openxmlformats.org/officeDocument/2006/relationships" xmlns:m="http://schemas.openxmlformats.org/officeDocument/2006/math" xmlns:v="urn:schemas-microsoft-com:vml" xmlns:wp14="http://schemas.microsoft.com/office/word/2010/wordprocessingDrawing" xmlns:wp="http://schemas.openxmlformats.org/drawingml/2006/wordprocessingDrawing" xmlns:w10="urn:schemas-microsoft-com:office:word" xmlns:w="http://schemas.openxmlformats.org/wordprocessingml/2006/main" xmlns:w14="http://schemas.microsoft.com/office/word/2010/wordml" xmlns:w15="http://schemas.microsoft.com/office/word/2012/wordml" xmlns:w16cid="http://schemas.microsoft.com/office/word/2016/wordml/cid" xmlns:w16se="http://schemas.microsoft.com/office/word/2015/wordml/symex" xmlns:wpg="http://schemas.microsoft.com/office/word/2010/wordprocessingGroup" xmlns:wpi="http://schemas.microsoft.com/office/word/2010/wordprocessingInk" xmlns:wne="http://schemas.microsoft.com/office/word/2006/wordml" xmlns:wps="http://schemas.microsoft.com/office/word/2010/wordprocessingShape" mc:Ignorable="w14 w15 w16se w16cid wp14">
   <w:footnote w:type="separator" w:id="-1">
     <w:p>
       <w:pPr>
@@ -23092,7 +23149,7 @@
 </file>
 
 <file path=word/header1.xml><?xml version="1.0" encoding="utf-8"?>
-<w:hdr xmlns:wpc="http://schemas.microsoft.com/office/word/2010/wordprocessingCanvas" xmlns:mc="http://schemas.openxmlformats.org/markup-compatibility/2006" xmlns:o="urn:schemas-microsoft-com:office:office" xmlns:r="http://schemas.openxmlformats.org/officeDocument/2006/relationships" xmlns:m="http://schemas.openxmlformats.org/officeDocument/2006/math" xmlns:v="urn:schemas-microsoft-com:vml" xmlns:wp14="http://schemas.microsoft.com/office/word/2010/wordprocessingDrawing" xmlns:wp="http://schemas.openxmlformats.org/drawingml/2006/wordprocessingDrawing" xmlns:w10="urn:schemas-microsoft-com:office:word" xmlns:w="http://schemas.openxmlformats.org/wordprocessingml/2006/main" xmlns:w14="http://schemas.microsoft.com/office/word/2010/wordml" xmlns:w15="http://schemas.microsoft.com/office/word/2012/wordml" xmlns:wpg="http://schemas.microsoft.com/office/word/2010/wordprocessingGroup" xmlns:wpi="http://schemas.microsoft.com/office/word/2010/wordprocessingInk" xmlns:wne="http://schemas.microsoft.com/office/word/2006/wordml" xmlns:wps="http://schemas.microsoft.com/office/word/2010/wordprocessingShape" mc:Ignorable="w14 w15 wp14">
+<w:hdr xmlns:wpc="http://schemas.microsoft.com/office/word/2010/wordprocessingCanvas" xmlns:cx="http://schemas.microsoft.com/office/drawing/2014/chartex" xmlns:cx1="http://schemas.microsoft.com/office/drawing/2015/9/8/chartex" xmlns:cx2="http://schemas.microsoft.com/office/drawing/2015/10/21/chartex" xmlns:cx3="http://schemas.microsoft.com/office/drawing/2016/5/9/chartex" xmlns:cx4="http://schemas.microsoft.com/office/drawing/2016/5/10/chartex" xmlns:cx5="http://schemas.microsoft.com/office/drawing/2016/5/11/chartex" xmlns:cx6="http://schemas.microsoft.com/office/drawing/2016/5/12/chartex" xmlns:cx7="http://schemas.microsoft.com/office/drawing/2016/5/13/chartex" xmlns:cx8="http://schemas.microsoft.com/office/drawing/2016/5/14/chartex" xmlns:mc="http://schemas.openxmlformats.org/markup-compatibility/2006" xmlns:aink="http://schemas.microsoft.com/office/drawing/2016/ink" xmlns:am3d="http://schemas.microsoft.com/office/drawing/2017/model3d" xmlns:o="urn:schemas-microsoft-com:office:office" xmlns:r="http://schemas.openxmlformats.org/officeDocument/2006/relationships" xmlns:m="http://schemas.openxmlformats.org/officeDocument/2006/math" xmlns:v="urn:schemas-microsoft-com:vml" xmlns:wp14="http://schemas.microsoft.com/office/word/2010/wordprocessingDrawing" xmlns:wp="http://schemas.openxmlformats.org/drawingml/2006/wordprocessingDrawing" xmlns:w10="urn:schemas-microsoft-com:office:word" xmlns:w="http://schemas.openxmlformats.org/wordprocessingml/2006/main" xmlns:w14="http://schemas.microsoft.com/office/word/2010/wordml" xmlns:w15="http://schemas.microsoft.com/office/word/2012/wordml" xmlns:w16cid="http://schemas.microsoft.com/office/word/2016/wordml/cid" xmlns:w16se="http://schemas.microsoft.com/office/word/2015/wordml/symex" xmlns:wpg="http://schemas.microsoft.com/office/word/2010/wordprocessingGroup" xmlns:wpi="http://schemas.microsoft.com/office/word/2010/wordprocessingInk" xmlns:wne="http://schemas.microsoft.com/office/word/2006/wordml" xmlns:wps="http://schemas.microsoft.com/office/word/2010/wordprocessingShape" mc:Ignorable="w14 w15 w16se w16cid wp14">
   <w:sdt>
     <w:sdtPr>
       <w:id w:val="-1776861537"/>
@@ -23101,7 +23158,6 @@
         <w:docPartUnique/>
       </w:docPartObj>
     </w:sdtPr>
-    <w:sdtEndPr/>
     <w:sdtContent>
       <w:p>
         <w:pPr>
@@ -23137,7 +23193,7 @@
 </file>
 
 <file path=word/numbering.xml><?xml version="1.0" encoding="utf-8"?>
-<w:numbering xmlns:wpc="http://schemas.microsoft.com/office/word/2010/wordprocessingCanvas" xmlns:mc="http://schemas.openxmlformats.org/markup-compatibility/2006" xmlns:o="urn:schemas-microsoft-com:office:office" xmlns:r="http://schemas.openxmlformats.org/officeDocument/2006/relationships" xmlns:m="http://schemas.openxmlformats.org/officeDocument/2006/math" xmlns:v="urn:schemas-microsoft-com:vml" xmlns:wp14="http://schemas.microsoft.com/office/word/2010/wordprocessingDrawing" xmlns:wp="http://schemas.openxmlformats.org/drawingml/2006/wordprocessingDrawing" xmlns:w10="urn:schemas-microsoft-com:office:word" xmlns:w="http://schemas.openxmlformats.org/wordprocessingml/2006/main" xmlns:w14="http://schemas.microsoft.com/office/word/2010/wordml" xmlns:w15="http://schemas.microsoft.com/office/word/2012/wordml" xmlns:wpg="http://schemas.microsoft.com/office/word/2010/wordprocessingGroup" xmlns:wpi="http://schemas.microsoft.com/office/word/2010/wordprocessingInk" xmlns:wne="http://schemas.microsoft.com/office/word/2006/wordml" xmlns:wps="http://schemas.microsoft.com/office/word/2010/wordprocessingShape" mc:Ignorable="w14 w15 wp14">
+<w:numbering xmlns:wpc="http://schemas.microsoft.com/office/word/2010/wordprocessingCanvas" xmlns:cx="http://schemas.microsoft.com/office/drawing/2014/chartex" xmlns:cx1="http://schemas.microsoft.com/office/drawing/2015/9/8/chartex" xmlns:cx2="http://schemas.microsoft.com/office/drawing/2015/10/21/chartex" xmlns:cx3="http://schemas.microsoft.com/office/drawing/2016/5/9/chartex" xmlns:cx4="http://schemas.microsoft.com/office/drawing/2016/5/10/chartex" xmlns:cx5="http://schemas.microsoft.com/office/drawing/2016/5/11/chartex" xmlns:cx6="http://schemas.microsoft.com/office/drawing/2016/5/12/chartex" xmlns:cx7="http://schemas.microsoft.com/office/drawing/2016/5/13/chartex" xmlns:cx8="http://schemas.microsoft.com/office/drawing/2016/5/14/chartex" xmlns:mc="http://schemas.openxmlformats.org/markup-compatibility/2006" xmlns:aink="http://schemas.microsoft.com/office/drawing/2016/ink" xmlns:am3d="http://schemas.microsoft.com/office/drawing/2017/model3d" xmlns:o="urn:schemas-microsoft-com:office:office" xmlns:r="http://schemas.openxmlformats.org/officeDocument/2006/relationships" xmlns:m="http://schemas.openxmlformats.org/officeDocument/2006/math" xmlns:v="urn:schemas-microsoft-com:vml" xmlns:wp14="http://schemas.microsoft.com/office/word/2010/wordprocessingDrawing" xmlns:wp="http://schemas.openxmlformats.org/drawingml/2006/wordprocessingDrawing" xmlns:w10="urn:schemas-microsoft-com:office:word" xmlns:w="http://schemas.openxmlformats.org/wordprocessingml/2006/main" xmlns:w14="http://schemas.microsoft.com/office/word/2010/wordml" xmlns:w15="http://schemas.microsoft.com/office/word/2012/wordml" xmlns:w16cid="http://schemas.microsoft.com/office/word/2016/wordml/cid" xmlns:w16se="http://schemas.microsoft.com/office/word/2015/wordml/symex" xmlns:wpg="http://schemas.microsoft.com/office/word/2010/wordprocessingGroup" xmlns:wpi="http://schemas.microsoft.com/office/word/2010/wordprocessingInk" xmlns:wne="http://schemas.microsoft.com/office/word/2006/wordml" xmlns:wps="http://schemas.microsoft.com/office/word/2010/wordprocessingShape" mc:Ignorable="w14 w15 w16se w16cid wp14">
   <w:abstractNum w:abstractNumId="0" w15:restartNumberingAfterBreak="0">
     <w:nsid w:val="0C08318A"/>
     <w:multiLevelType w:val="multilevel"/>
@@ -24439,7 +24495,7 @@
 </file>
 
 <file path=word/styles.xml><?xml version="1.0" encoding="utf-8"?>
-<w:styles xmlns:mc="http://schemas.openxmlformats.org/markup-compatibility/2006" xmlns:r="http://schemas.openxmlformats.org/officeDocument/2006/relationships" xmlns:w="http://schemas.openxmlformats.org/wordprocessingml/2006/main" xmlns:w14="http://schemas.microsoft.com/office/word/2010/wordml" xmlns:w15="http://schemas.microsoft.com/office/word/2012/wordml" mc:Ignorable="w14 w15">
+<w:styles xmlns:mc="http://schemas.openxmlformats.org/markup-compatibility/2006" xmlns:r="http://schemas.openxmlformats.org/officeDocument/2006/relationships" xmlns:w="http://schemas.openxmlformats.org/wordprocessingml/2006/main" xmlns:w14="http://schemas.microsoft.com/office/word/2010/wordml" xmlns:w15="http://schemas.microsoft.com/office/word/2012/wordml" xmlns:w16cid="http://schemas.microsoft.com/office/word/2016/wordml/cid" xmlns:w16se="http://schemas.microsoft.com/office/word/2015/wordml/symex" mc:Ignorable="w14 w15 w16se w16cid">
   <w:docDefaults>
     <w:rPrDefault>
       <w:rPr>
@@ -24455,7 +24511,7 @@
       </w:pPr>
     </w:pPrDefault>
   </w:docDefaults>
-  <w:latentStyles w:defLockedState="0" w:defUIPriority="99" w:defSemiHidden="0" w:defUnhideWhenUsed="0" w:defQFormat="0" w:count="371">
+  <w:latentStyles w:defLockedState="0" w:defUIPriority="99" w:defSemiHidden="0" w:defUnhideWhenUsed="0" w:defQFormat="0" w:count="376">
     <w:lsdException w:name="Normal" w:uiPriority="0" w:qFormat="1"/>
     <w:lsdException w:name="heading 1" w:uiPriority="9" w:qFormat="1"/>
     <w:lsdException w:name="heading 2" w:semiHidden="1" w:uiPriority="9" w:unhideWhenUsed="1" w:qFormat="1"/>
@@ -24561,7 +24617,6 @@
     <w:lsdException w:name="HTML Sample" w:semiHidden="1" w:unhideWhenUsed="1"/>
     <w:lsdException w:name="HTML Typewriter" w:semiHidden="1" w:unhideWhenUsed="1"/>
     <w:lsdException w:name="HTML Variable" w:semiHidden="1" w:unhideWhenUsed="1"/>
-    <w:lsdException w:name="Normal Table" w:semiHidden="1" w:unhideWhenUsed="1"/>
     <w:lsdException w:name="annotation subject" w:semiHidden="1" w:unhideWhenUsed="1"/>
     <w:lsdException w:name="No List" w:semiHidden="1" w:unhideWhenUsed="1"/>
     <w:lsdException w:name="Outline List 1" w:semiHidden="1" w:unhideWhenUsed="1"/>
@@ -24604,11 +24659,8 @@
     <w:lsdException w:name="Table Contemporary" w:semiHidden="1" w:unhideWhenUsed="1"/>
     <w:lsdException w:name="Table Elegant" w:semiHidden="1" w:unhideWhenUsed="1"/>
     <w:lsdException w:name="Table Professional" w:semiHidden="1" w:unhideWhenUsed="1"/>
-    <w:lsdException w:name="Table Subtle 1" w:semiHidden="1" w:unhideWhenUsed="1"/>
     <w:lsdException w:name="Table Subtle 2" w:semiHidden="1" w:unhideWhenUsed="1"/>
     <w:lsdException w:name="Table Web 1" w:semiHidden="1" w:unhideWhenUsed="1"/>
-    <w:lsdException w:name="Table Web 2" w:semiHidden="1" w:unhideWhenUsed="1"/>
-    <w:lsdException w:name="Table Web 3" w:semiHidden="1" w:unhideWhenUsed="1"/>
     <w:lsdException w:name="Balloon Text" w:semiHidden="1" w:unhideWhenUsed="1"/>
     <w:lsdException w:name="Table Grid" w:uiPriority="39"/>
     <w:lsdException w:name="Table Theme" w:semiHidden="1" w:unhideWhenUsed="1"/>
@@ -24827,6 +24879,11 @@
     <w:lsdException w:name="List Table 5 Dark Accent 6" w:uiPriority="50"/>
     <w:lsdException w:name="List Table 6 Colorful Accent 6" w:uiPriority="51"/>
     <w:lsdException w:name="List Table 7 Colorful Accent 6" w:uiPriority="52"/>
+    <w:lsdException w:name="Mention" w:semiHidden="1" w:unhideWhenUsed="1"/>
+    <w:lsdException w:name="Smart Hyperlink" w:semiHidden="1" w:unhideWhenUsed="1"/>
+    <w:lsdException w:name="Hashtag" w:semiHidden="1" w:unhideWhenUsed="1"/>
+    <w:lsdException w:name="Unresolved Mention" w:semiHidden="1" w:unhideWhenUsed="1"/>
+    <w:lsdException w:name="Smart Link" w:semiHidden="1" w:unhideWhenUsed="1"/>
   </w:latentStyles>
   <w:style w:type="paragraph" w:default="1" w:styleId="Normal">
     <w:name w:val="Normal"/>
@@ -26111,7 +26168,7 @@
 </file>
 
 <file path=customXml/itemProps1.xml><?xml version="1.0" encoding="utf-8"?>
-<ds:datastoreItem xmlns:ds="http://schemas.openxmlformats.org/officeDocument/2006/customXml" ds:itemID="{3578907D-E0C5-4A45-8A6F-030B471E0317}">
+<ds:datastoreItem xmlns:ds="http://schemas.openxmlformats.org/officeDocument/2006/customXml" ds:itemID="{257DEEB9-3C7A-40FF-B386-054C988457FF}">
   <ds:schemaRefs>
     <ds:schemaRef ds:uri="http://schemas.openxmlformats.org/officeDocument/2006/bibliography"/>
   </ds:schemaRefs>

</xml_diff>